<commit_message>
Continue work in EDX UT and UCSD, in Udacity Data Analysis, and Udemy Data Science AZ
</commit_message>
<xml_diff>
--- a/Stats/UT/UT.7.21xFoundationsofData Analysis.2/Week3_TwoSampleTTest.docx
+++ b/Stats/UT/UT.7.21xFoundationsofData Analysis.2/Week3_TwoSampleTTest.docx
@@ -271,8 +271,13 @@
         <w:t xml:space="preserve">1 </w:t>
       </w:r>
       <w:r>
-        <w:t>sample is paired</w:t>
-      </w:r>
+        <w:t xml:space="preserve">sample is </w:t>
+      </w:r>
+      <w:bookmarkStart w:id="0" w:name="_GoBack"/>
+      <w:r>
+        <w:t>paired</w:t>
+      </w:r>
+      <w:bookmarkEnd w:id="0"/>
       <w:r>
         <w:t xml:space="preserve"> w/ </w:t>
       </w:r>
@@ -1725,7 +1730,16 @@
         <w:t>T</w:t>
       </w:r>
       <w:r>
-        <w:t>he dependent samples t-test is different from the indep</w:t>
+        <w:t xml:space="preserve">he </w:t>
+      </w:r>
+      <w:r>
+        <w:rPr>
+          <w:b/>
+        </w:rPr>
+        <w:t>dependent samples t-test</w:t>
+      </w:r>
+      <w:r>
+        <w:t xml:space="preserve"> is different from the indep</w:t>
       </w:r>
       <w:r>
         <w:t>endent samples in that:</w:t>
@@ -3165,8 +3179,6 @@
       <w:r>
         <w:t>the Post-test.</w:t>
       </w:r>
-      <w:bookmarkStart w:id="0" w:name="_GoBack"/>
-      <w:bookmarkEnd w:id="0"/>
     </w:p>
     <w:sectPr>
       <w:pgSz w:w="12240" w:h="15840"/>
@@ -3330,6 +3342,7 @@
     <w:lsdException w:name="HTML Sample" w:semiHidden="1" w:unhideWhenUsed="1"/>
     <w:lsdException w:name="HTML Typewriter" w:semiHidden="1" w:unhideWhenUsed="1"/>
     <w:lsdException w:name="HTML Variable" w:semiHidden="1" w:unhideWhenUsed="1"/>
+    <w:lsdException w:name="Normal Table" w:semiHidden="1" w:unhideWhenUsed="1"/>
     <w:lsdException w:name="annotation subject" w:semiHidden="1" w:unhideWhenUsed="1"/>
     <w:lsdException w:name="No List" w:semiHidden="1" w:unhideWhenUsed="1"/>
     <w:lsdException w:name="Outline List 1" w:semiHidden="1" w:unhideWhenUsed="1"/>
@@ -3373,8 +3386,10 @@
     <w:lsdException w:name="Table Elegant" w:semiHidden="1" w:unhideWhenUsed="1"/>
     <w:lsdException w:name="Table Professional" w:semiHidden="1" w:unhideWhenUsed="1"/>
     <w:lsdException w:name="Table Subtle 1" w:semiHidden="1" w:unhideWhenUsed="1"/>
+    <w:lsdException w:name="Table Subtle 2" w:semiHidden="1" w:unhideWhenUsed="1"/>
     <w:lsdException w:name="Table Web 1" w:semiHidden="1" w:unhideWhenUsed="1"/>
     <w:lsdException w:name="Table Web 2" w:semiHidden="1" w:unhideWhenUsed="1"/>
+    <w:lsdException w:name="Table Web 3" w:semiHidden="1" w:unhideWhenUsed="1"/>
     <w:lsdException w:name="Balloon Text" w:semiHidden="1" w:unhideWhenUsed="1"/>
     <w:lsdException w:name="Table Grid" w:uiPriority="39"/>
     <w:lsdException w:name="Table Theme" w:semiHidden="1" w:unhideWhenUsed="1"/>

</xml_diff>